<commit_message>
Ajout des entités ProjectMember, Task, TaskHistory et Notification avec leurs services et controllers
</commit_message>
<xml_diff>
--- a/rendu.docx
+++ b/rendu.docx
@@ -110,6 +110,28 @@
           </wp:inline>
         </w:drawing>
       </w:r>
+    </w:p>
+    <w:p/>
+    <w:p>
+      <w:r>
+        <w:t xml:space="preserve">Lien de la repo </w:t>
+      </w:r>
+      <w:proofErr w:type="spellStart"/>
+      <w:r>
+        <w:t>github</w:t>
+      </w:r>
+      <w:proofErr w:type="spellEnd"/>
+      <w:r>
+        <w:t xml:space="preserve"> : </w:t>
+      </w:r>
+      <w:hyperlink r:id="rId6" w:history="1">
+        <w:r>
+          <w:rPr>
+            <w:rStyle w:val="Lienhypertexte"/>
+          </w:rPr>
+          <w:t>https://github.com/Twyntz/pmt</w:t>
+        </w:r>
+      </w:hyperlink>
     </w:p>
     <w:sectPr>
       <w:pgSz w:w="11906" w:h="16838"/>
@@ -1038,6 +1060,29 @@
       <w:spacing w:val="5"/>
     </w:rPr>
   </w:style>
+  <w:style w:type="character" w:styleId="Lienhypertexte">
+    <w:name w:val="Hyperlink"/>
+    <w:basedOn w:val="Policepardfaut"/>
+    <w:uiPriority w:val="99"/>
+    <w:unhideWhenUsed/>
+    <w:rsid w:val="00074BE3"/>
+    <w:rPr>
+      <w:color w:val="467886" w:themeColor="hyperlink"/>
+      <w:u w:val="single"/>
+    </w:rPr>
+  </w:style>
+  <w:style w:type="character" w:styleId="Mentionnonrsolue">
+    <w:name w:val="Unresolved Mention"/>
+    <w:basedOn w:val="Policepardfaut"/>
+    <w:uiPriority w:val="99"/>
+    <w:semiHidden/>
+    <w:unhideWhenUsed/>
+    <w:rsid w:val="00074BE3"/>
+    <w:rPr>
+      <w:color w:val="605E5C"/>
+      <w:shd w:val="clear" w:color="auto" w:fill="E1DFDD"/>
+    </w:rPr>
+  </w:style>
 </w:styles>
 </file>
 

</xml_diff>